<commit_message>
Terminada parte de gramatica falta manejar errores
</commit_message>
<xml_diff>
--- a/Documentacion/Gramatica Proyecto 2.docx
+++ b/Documentacion/Gramatica Proyecto 2.docx
@@ -183,22 +183,13 @@
         <w:sym w:font="Wingdings" w:char="F0E0"/>
       </w:r>
       <w:r>
-        <w:t xml:space="preserve"> ID </w:t>
-      </w:r>
-      <w:r>
-        <w:t>J</w:t>
-      </w:r>
-      <w:r>
-        <w:t>;</w:t>
+        <w:t xml:space="preserve"> ID J;</w:t>
       </w:r>
     </w:p>
     <w:p/>
     <w:p>
       <w:r>
-        <w:t>J</w:t>
-      </w:r>
-      <w:r>
-        <w:t xml:space="preserve"> </w:t>
+        <w:t xml:space="preserve">J </w:t>
       </w:r>
       <w:r>
         <w:sym w:font="Wingdings" w:char="F0E0"/>
@@ -222,13 +213,7 @@
         <w:rPr>
           <w:lang w:val="es-MX"/>
         </w:rPr>
-        <w:t xml:space="preserve">        |=</w:t>
-      </w:r>
-      <w:r>
-        <w:rPr>
-          <w:lang w:val="es-MX"/>
-        </w:rPr>
-        <w:t xml:space="preserve"> Z’</w:t>
+        <w:t xml:space="preserve">        |= Z’</w:t>
       </w:r>
     </w:p>
     <w:p>
@@ -969,18 +954,10 @@
       </w:r>
     </w:p>
     <w:p>
-      <w:pPr>
-        <w:rPr>
-          <w:lang w:val="en-US"/>
-        </w:rPr>
-      </w:pPr>
       <w:r>
         <w:t xml:space="preserve">      </w:t>
       </w:r>
       <w:r>
-        <w:rPr>
-          <w:lang w:val="en-US"/>
-        </w:rPr>
         <w:t>|Ɛ</w:t>
       </w:r>
     </w:p>
@@ -1097,245 +1074,192 @@
           <w:sz w:val="21"/>
           <w:szCs w:val="21"/>
           <w:shd w:val="clear" w:color="auto" w:fill="FFFFFF"/>
-          <w:lang w:val="en-US"/>
-        </w:rPr>
-      </w:pPr>
-      <w:r>
-        <w:rPr>
-          <w:rFonts w:ascii="Arial" w:hAnsi="Arial" w:cs="Arial"/>
-          <w:color w:val="202122"/>
-          <w:sz w:val="21"/>
-          <w:szCs w:val="21"/>
-          <w:shd w:val="clear" w:color="auto" w:fill="FFFFFF"/>
-          <w:lang w:val="en-US"/>
-        </w:rPr>
-        <w:t>Q</w:t>
-      </w:r>
-      <w:r>
-        <w:rPr>
-          <w:rFonts w:ascii="Arial" w:hAnsi="Arial" w:cs="Arial"/>
-          <w:color w:val="202122"/>
-          <w:sz w:val="21"/>
-          <w:szCs w:val="21"/>
-          <w:shd w:val="clear" w:color="auto" w:fill="FFFFFF"/>
-          <w:lang w:val="en-US"/>
-        </w:rPr>
-        <w:t xml:space="preserve">’ </w:t>
-      </w:r>
-      <w:r>
-        <w:rPr>
-          <w:rFonts w:ascii="Arial" w:hAnsi="Arial" w:cs="Arial"/>
-          <w:color w:val="202122"/>
-          <w:sz w:val="21"/>
-          <w:szCs w:val="21"/>
-          <w:shd w:val="clear" w:color="auto" w:fill="FFFFFF"/>
-        </w:rPr>
-        <w:sym w:font="Wingdings" w:char="F0E0"/>
-      </w:r>
-      <w:r>
-        <w:rPr>
-          <w:rFonts w:ascii="Arial" w:hAnsi="Arial" w:cs="Arial"/>
-          <w:color w:val="202122"/>
-          <w:sz w:val="21"/>
-          <w:szCs w:val="21"/>
-          <w:shd w:val="clear" w:color="auto" w:fill="FFFFFF"/>
-          <w:lang w:val="en-US"/>
-        </w:rPr>
-        <w:t xml:space="preserve"> + </w:t>
-      </w:r>
-      <w:r>
-        <w:rPr>
-          <w:rFonts w:ascii="Arial" w:hAnsi="Arial" w:cs="Arial"/>
-          <w:color w:val="202122"/>
-          <w:sz w:val="21"/>
-          <w:szCs w:val="21"/>
-          <w:shd w:val="clear" w:color="auto" w:fill="FFFFFF"/>
-          <w:lang w:val="en-US"/>
-        </w:rPr>
-        <w:t>Q</w:t>
-      </w:r>
-      <w:r>
-        <w:rPr>
-          <w:rFonts w:ascii="Arial" w:hAnsi="Arial" w:cs="Arial"/>
-          <w:color w:val="202122"/>
-          <w:sz w:val="21"/>
-          <w:szCs w:val="21"/>
-          <w:shd w:val="clear" w:color="auto" w:fill="FFFFFF"/>
-          <w:lang w:val="en-US"/>
-        </w:rPr>
-        <w:t>’’</w:t>
-      </w:r>
-    </w:p>
-    <w:p>
-      <w:pPr>
-        <w:rPr>
-          <w:rFonts w:ascii="Arial" w:hAnsi="Arial" w:cs="Arial"/>
-          <w:color w:val="202122"/>
-          <w:sz w:val="21"/>
-          <w:szCs w:val="21"/>
-          <w:shd w:val="clear" w:color="auto" w:fill="FFFFFF"/>
-          <w:lang w:val="en-US"/>
-        </w:rPr>
-      </w:pPr>
-      <w:r>
-        <w:rPr>
-          <w:rFonts w:ascii="Arial" w:hAnsi="Arial" w:cs="Arial"/>
-          <w:color w:val="202122"/>
-          <w:sz w:val="21"/>
-          <w:szCs w:val="21"/>
-          <w:shd w:val="clear" w:color="auto" w:fill="FFFFFF"/>
-          <w:lang w:val="en-US"/>
-        </w:rPr>
-        <w:t xml:space="preserve">        | - </w:t>
-      </w:r>
-      <w:r>
-        <w:rPr>
-          <w:rFonts w:ascii="Arial" w:hAnsi="Arial" w:cs="Arial"/>
-          <w:color w:val="202122"/>
-          <w:sz w:val="21"/>
-          <w:szCs w:val="21"/>
-          <w:shd w:val="clear" w:color="auto" w:fill="FFFFFF"/>
-          <w:lang w:val="en-US"/>
-        </w:rPr>
-        <w:t>Q</w:t>
-      </w:r>
-      <w:r>
-        <w:rPr>
-          <w:rFonts w:ascii="Arial" w:hAnsi="Arial" w:cs="Arial"/>
-          <w:color w:val="202122"/>
-          <w:sz w:val="21"/>
-          <w:szCs w:val="21"/>
-          <w:shd w:val="clear" w:color="auto" w:fill="FFFFFF"/>
-          <w:lang w:val="en-US"/>
-        </w:rPr>
-        <w:t>’’</w:t>
-      </w:r>
-    </w:p>
-    <w:p>
-      <w:pPr>
-        <w:rPr>
-          <w:rFonts w:ascii="Arial" w:hAnsi="Arial" w:cs="Arial"/>
-          <w:color w:val="202122"/>
-          <w:sz w:val="21"/>
-          <w:szCs w:val="21"/>
-          <w:shd w:val="clear" w:color="auto" w:fill="FFFFFF"/>
-          <w:lang w:val="en-US"/>
-        </w:rPr>
-      </w:pPr>
-      <w:r>
-        <w:rPr>
-          <w:rFonts w:ascii="Arial" w:hAnsi="Arial" w:cs="Arial"/>
-          <w:color w:val="202122"/>
-          <w:sz w:val="21"/>
-          <w:szCs w:val="21"/>
-          <w:shd w:val="clear" w:color="auto" w:fill="FFFFFF"/>
-          <w:lang w:val="en-US"/>
-        </w:rPr>
-        <w:t xml:space="preserve">        | * </w:t>
-      </w:r>
-      <w:r>
-        <w:rPr>
-          <w:rFonts w:ascii="Arial" w:hAnsi="Arial" w:cs="Arial"/>
-          <w:color w:val="202122"/>
-          <w:sz w:val="21"/>
-          <w:szCs w:val="21"/>
-          <w:shd w:val="clear" w:color="auto" w:fill="FFFFFF"/>
-          <w:lang w:val="en-US"/>
-        </w:rPr>
-        <w:t>Q</w:t>
-      </w:r>
-      <w:r>
-        <w:rPr>
-          <w:rFonts w:ascii="Arial" w:hAnsi="Arial" w:cs="Arial"/>
-          <w:color w:val="202122"/>
-          <w:sz w:val="21"/>
-          <w:szCs w:val="21"/>
-          <w:shd w:val="clear" w:color="auto" w:fill="FFFFFF"/>
-          <w:lang w:val="en-US"/>
-        </w:rPr>
-        <w:t>’’</w:t>
-      </w:r>
-    </w:p>
-    <w:p>
-      <w:pPr>
-        <w:rPr>
-          <w:rFonts w:ascii="Arial" w:hAnsi="Arial" w:cs="Arial"/>
-          <w:color w:val="202122"/>
-          <w:sz w:val="21"/>
-          <w:szCs w:val="21"/>
-          <w:shd w:val="clear" w:color="auto" w:fill="FFFFFF"/>
-          <w:lang w:val="en-US"/>
-        </w:rPr>
-      </w:pPr>
-      <w:r>
-        <w:rPr>
-          <w:rFonts w:ascii="Arial" w:hAnsi="Arial" w:cs="Arial"/>
-          <w:color w:val="202122"/>
-          <w:sz w:val="21"/>
-          <w:szCs w:val="21"/>
-          <w:shd w:val="clear" w:color="auto" w:fill="FFFFFF"/>
-          <w:lang w:val="en-US"/>
-        </w:rPr>
-        <w:t xml:space="preserve">        | / </w:t>
-      </w:r>
-      <w:r>
-        <w:rPr>
-          <w:rFonts w:ascii="Arial" w:hAnsi="Arial" w:cs="Arial"/>
-          <w:color w:val="202122"/>
-          <w:sz w:val="21"/>
-          <w:szCs w:val="21"/>
-          <w:shd w:val="clear" w:color="auto" w:fill="FFFFFF"/>
-          <w:lang w:val="en-US"/>
-        </w:rPr>
-        <w:t>Q’</w:t>
-      </w:r>
-      <w:r>
-        <w:rPr>
-          <w:rFonts w:ascii="Arial" w:hAnsi="Arial" w:cs="Arial"/>
-          <w:color w:val="202122"/>
-          <w:sz w:val="21"/>
-          <w:szCs w:val="21"/>
-          <w:shd w:val="clear" w:color="auto" w:fill="FFFFFF"/>
-          <w:lang w:val="en-US"/>
-        </w:rPr>
-        <w:t>’</w:t>
-      </w:r>
-    </w:p>
-    <w:p>
-      <w:pPr>
-        <w:rPr>
-          <w:rFonts w:ascii="Arial" w:hAnsi="Arial" w:cs="Arial"/>
-          <w:color w:val="202122"/>
-          <w:sz w:val="21"/>
-          <w:szCs w:val="21"/>
-          <w:shd w:val="clear" w:color="auto" w:fill="FFFFFF"/>
-          <w:lang w:val="en-US"/>
-        </w:rPr>
-      </w:pPr>
-      <w:r>
-        <w:rPr>
-          <w:rFonts w:ascii="Arial" w:hAnsi="Arial" w:cs="Arial"/>
-          <w:color w:val="202122"/>
-          <w:sz w:val="21"/>
-          <w:szCs w:val="21"/>
-          <w:shd w:val="clear" w:color="auto" w:fill="FFFFFF"/>
-          <w:lang w:val="en-US"/>
+        </w:rPr>
+      </w:pPr>
+      <w:r>
+        <w:rPr>
+          <w:rFonts w:ascii="Arial" w:hAnsi="Arial" w:cs="Arial"/>
+          <w:color w:val="202122"/>
+          <w:sz w:val="21"/>
+          <w:szCs w:val="21"/>
+          <w:shd w:val="clear" w:color="auto" w:fill="FFFFFF"/>
+        </w:rPr>
+        <w:t xml:space="preserve">Q’ </w:t>
+      </w:r>
+      <w:r>
+        <w:rPr>
+          <w:rFonts w:ascii="Arial" w:hAnsi="Arial" w:cs="Arial"/>
+          <w:color w:val="202122"/>
+          <w:sz w:val="21"/>
+          <w:szCs w:val="21"/>
+          <w:shd w:val="clear" w:color="auto" w:fill="FFFFFF"/>
+        </w:rPr>
+        <w:sym w:font="Wingdings" w:char="F0E0"/>
+      </w:r>
+      <w:r>
+        <w:rPr>
+          <w:rFonts w:ascii="Arial" w:hAnsi="Arial" w:cs="Arial"/>
+          <w:color w:val="202122"/>
+          <w:sz w:val="21"/>
+          <w:szCs w:val="21"/>
+          <w:shd w:val="clear" w:color="auto" w:fill="FFFFFF"/>
+        </w:rPr>
+        <w:t xml:space="preserve"> + Q’’</w:t>
+      </w:r>
+    </w:p>
+    <w:p>
+      <w:pPr>
+        <w:rPr>
+          <w:rFonts w:ascii="Arial" w:hAnsi="Arial" w:cs="Arial"/>
+          <w:color w:val="202122"/>
+          <w:sz w:val="21"/>
+          <w:szCs w:val="21"/>
+          <w:shd w:val="clear" w:color="auto" w:fill="FFFFFF"/>
+        </w:rPr>
+      </w:pPr>
+      <w:r>
+        <w:rPr>
+          <w:rFonts w:ascii="Arial" w:hAnsi="Arial" w:cs="Arial"/>
+          <w:color w:val="202122"/>
+          <w:sz w:val="21"/>
+          <w:szCs w:val="21"/>
+          <w:shd w:val="clear" w:color="auto" w:fill="FFFFFF"/>
+        </w:rPr>
+        <w:t xml:space="preserve">        | - Q’’</w:t>
+      </w:r>
+    </w:p>
+    <w:p>
+      <w:pPr>
+        <w:rPr>
+          <w:rFonts w:ascii="Arial" w:hAnsi="Arial" w:cs="Arial"/>
+          <w:color w:val="202122"/>
+          <w:sz w:val="21"/>
+          <w:szCs w:val="21"/>
+          <w:shd w:val="clear" w:color="auto" w:fill="FFFFFF"/>
+        </w:rPr>
+      </w:pPr>
+      <w:r>
+        <w:rPr>
+          <w:rFonts w:ascii="Arial" w:hAnsi="Arial" w:cs="Arial"/>
+          <w:color w:val="202122"/>
+          <w:sz w:val="21"/>
+          <w:szCs w:val="21"/>
+          <w:shd w:val="clear" w:color="auto" w:fill="FFFFFF"/>
+        </w:rPr>
+        <w:t xml:space="preserve">        | * Q’’</w:t>
+      </w:r>
+    </w:p>
+    <w:p>
+      <w:pPr>
+        <w:rPr>
+          <w:rFonts w:ascii="Arial" w:hAnsi="Arial" w:cs="Arial"/>
+          <w:color w:val="202122"/>
+          <w:sz w:val="21"/>
+          <w:szCs w:val="21"/>
+          <w:shd w:val="clear" w:color="auto" w:fill="FFFFFF"/>
+        </w:rPr>
+      </w:pPr>
+      <w:r>
+        <w:rPr>
+          <w:rFonts w:ascii="Arial" w:hAnsi="Arial" w:cs="Arial"/>
+          <w:color w:val="202122"/>
+          <w:sz w:val="21"/>
+          <w:szCs w:val="21"/>
+          <w:shd w:val="clear" w:color="auto" w:fill="FFFFFF"/>
+        </w:rPr>
+        <w:t xml:space="preserve">        | / Q’’</w:t>
+      </w:r>
+    </w:p>
+    <w:p>
+      <w:pPr>
+        <w:rPr>
+          <w:rFonts w:ascii="Arial" w:hAnsi="Arial" w:cs="Arial"/>
+          <w:color w:val="202122"/>
+          <w:sz w:val="21"/>
+          <w:szCs w:val="21"/>
+          <w:shd w:val="clear" w:color="auto" w:fill="FFFFFF"/>
+        </w:rPr>
+      </w:pPr>
+      <w:r>
+        <w:rPr>
+          <w:rFonts w:ascii="Arial" w:hAnsi="Arial" w:cs="Arial"/>
+          <w:color w:val="202122"/>
+          <w:sz w:val="21"/>
+          <w:szCs w:val="21"/>
+          <w:shd w:val="clear" w:color="auto" w:fill="FFFFFF"/>
         </w:rPr>
         <w:t xml:space="preserve">        | Ɛ</w:t>
       </w:r>
     </w:p>
     <w:p/>
     <w:p>
-      <w:pPr>
-        <w:rPr>
-          <w:lang w:val="en-US"/>
-        </w:rPr>
-      </w:pPr>
-      <w:r>
-        <w:rPr>
-          <w:lang w:val="en-US"/>
-        </w:rPr>
-        <w:t>R</w:t>
+      <w:r>
+        <w:t xml:space="preserve">R </w:t>
+      </w:r>
+      <w:r>
+        <w:rPr>
+          <w:lang w:val="es-MX"/>
+        </w:rPr>
+        <w:sym w:font="Wingdings" w:char="F0E0"/>
+      </w:r>
+      <w:r>
+        <w:t xml:space="preserve"> = BOOLEANO </w:t>
+      </w:r>
+    </w:p>
+    <w:p>
+      <w:pPr>
+        <w:rPr>
+          <w:lang w:val="en-US"/>
+        </w:rPr>
+      </w:pPr>
+      <w:r>
+        <w:t xml:space="preserve">      </w:t>
+      </w:r>
+      <w:r>
+        <w:rPr>
+          <w:lang w:val="en-US"/>
+        </w:rPr>
+        <w:t>|, I</w:t>
+      </w:r>
+    </w:p>
+    <w:p>
+      <w:pPr>
+        <w:rPr>
+          <w:lang w:val="en-US"/>
+        </w:rPr>
+      </w:pPr>
+      <w:r>
+        <w:rPr>
+          <w:lang w:val="en-US"/>
+        </w:rPr>
+        <w:t xml:space="preserve">      |Ɛ</w:t>
+      </w:r>
+    </w:p>
+    <w:p>
+      <w:pPr>
+        <w:rPr>
+          <w:lang w:val="en-US"/>
+        </w:rPr>
+      </w:pPr>
+    </w:p>
+    <w:p>
+      <w:pPr>
+        <w:rPr>
+          <w:lang w:val="en-US"/>
+        </w:rPr>
+      </w:pPr>
+    </w:p>
+    <w:p>
+      <w:pPr>
+        <w:rPr>
+          <w:lang w:val="en-US"/>
+        </w:rPr>
+      </w:pPr>
+      <w:r>
+        <w:rPr>
+          <w:lang w:val="en-US"/>
+        </w:rPr>
+        <w:t>S</w:t>
       </w:r>
       <w:r>
         <w:rPr>
@@ -1359,7 +1283,7 @@
         <w:rPr>
           <w:lang w:val="en-US"/>
         </w:rPr>
-        <w:t>BOOLEANO</w:t>
+        <w:t>CADENA</w:t>
       </w:r>
       <w:r>
         <w:rPr>
@@ -1367,6 +1291,12 @@
         </w:rPr>
         <w:t xml:space="preserve"> </w:t>
       </w:r>
+      <w:r>
+        <w:rPr>
+          <w:lang w:val="en-US"/>
+        </w:rPr>
+        <w:t>O’</w:t>
+      </w:r>
     </w:p>
     <w:p>
       <w:pPr>
@@ -1407,18 +1337,11 @@
           <w:lang w:val="en-US"/>
         </w:rPr>
       </w:pPr>
-    </w:p>
-    <w:p>
-      <w:pPr>
-        <w:rPr>
-          <w:lang w:val="en-US"/>
-        </w:rPr>
-      </w:pPr>
-      <w:r>
-        <w:rPr>
-          <w:lang w:val="en-US"/>
-        </w:rPr>
-        <w:t>S</w:t>
+      <w:r>
+        <w:rPr>
+          <w:lang w:val="en-US"/>
+        </w:rPr>
+        <w:t>T</w:t>
       </w:r>
       <w:r>
         <w:rPr>
@@ -1442,7 +1365,7 @@
         <w:rPr>
           <w:lang w:val="en-US"/>
         </w:rPr>
-        <w:t>CADENA</w:t>
+        <w:t>CARACTER</w:t>
       </w:r>
       <w:r>
         <w:rPr>
@@ -1450,12 +1373,6 @@
         </w:rPr>
         <w:t xml:space="preserve"> </w:t>
       </w:r>
-      <w:r>
-        <w:rPr>
-          <w:lang w:val="en-US"/>
-        </w:rPr>
-        <w:t>O’</w:t>
-      </w:r>
     </w:p>
     <w:p>
       <w:pPr>
@@ -1500,82 +1417,6 @@
         <w:rPr>
           <w:lang w:val="en-US"/>
         </w:rPr>
-        <w:t>T</w:t>
-      </w:r>
-      <w:r>
-        <w:rPr>
-          <w:lang w:val="en-US"/>
-        </w:rPr>
-        <w:t xml:space="preserve"> </w:t>
-      </w:r>
-      <w:r>
-        <w:rPr>
-          <w:lang w:val="es-MX"/>
-        </w:rPr>
-        <w:sym w:font="Wingdings" w:char="F0E0"/>
-      </w:r>
-      <w:r>
-        <w:rPr>
-          <w:lang w:val="en-US"/>
-        </w:rPr>
-        <w:t xml:space="preserve"> = </w:t>
-      </w:r>
-      <w:r>
-        <w:rPr>
-          <w:lang w:val="en-US"/>
-        </w:rPr>
-        <w:t>CARACTER</w:t>
-      </w:r>
-      <w:r>
-        <w:rPr>
-          <w:lang w:val="en-US"/>
-        </w:rPr>
-        <w:t xml:space="preserve"> </w:t>
-      </w:r>
-    </w:p>
-    <w:p>
-      <w:pPr>
-        <w:rPr>
-          <w:lang w:val="en-US"/>
-        </w:rPr>
-      </w:pPr>
-      <w:r>
-        <w:rPr>
-          <w:lang w:val="en-US"/>
-        </w:rPr>
-        <w:t xml:space="preserve">      |, I</w:t>
-      </w:r>
-    </w:p>
-    <w:p>
-      <w:pPr>
-        <w:rPr>
-          <w:lang w:val="en-US"/>
-        </w:rPr>
-      </w:pPr>
-      <w:r>
-        <w:rPr>
-          <w:lang w:val="en-US"/>
-        </w:rPr>
-        <w:t xml:space="preserve">      |Ɛ</w:t>
-      </w:r>
-    </w:p>
-    <w:p>
-      <w:pPr>
-        <w:rPr>
-          <w:lang w:val="en-US"/>
-        </w:rPr>
-      </w:pPr>
-    </w:p>
-    <w:p>
-      <w:pPr>
-        <w:rPr>
-          <w:lang w:val="en-US"/>
-        </w:rPr>
-      </w:pPr>
-      <w:r>
-        <w:rPr>
-          <w:lang w:val="en-US"/>
-        </w:rPr>
         <w:t xml:space="preserve"> I </w:t>
       </w:r>
       <w:r>
@@ -1599,15 +1440,7 @@
       </w:pPr>
     </w:p>
     <w:p>
-      <w:pPr>
-        <w:rPr>
-          <w:lang w:val="en-US"/>
-        </w:rPr>
-      </w:pPr>
-      <w:r>
-        <w:rPr>
-          <w:lang w:val="en-US"/>
-        </w:rPr>
+      <w:r>
         <w:t xml:space="preserve">I’ </w:t>
       </w:r>
       <w:r>
@@ -1617,38 +1450,15 @@
         <w:sym w:font="Wingdings" w:char="F0E0"/>
       </w:r>
       <w:r>
-        <w:rPr>
-          <w:lang w:val="en-US"/>
-        </w:rPr>
         <w:t xml:space="preserve"> ,I</w:t>
       </w:r>
     </w:p>
     <w:p>
-      <w:pPr>
-        <w:rPr>
-          <w:lang w:val="en-US"/>
-        </w:rPr>
-      </w:pPr>
-      <w:r>
-        <w:rPr>
-          <w:lang w:val="en-US"/>
-        </w:rPr>
-        <w:t xml:space="preserve">      |</w:t>
-      </w:r>
-      <w:r>
-        <w:rPr>
-          <w:lang w:val="en-US"/>
-        </w:rPr>
-        <w:t xml:space="preserve"> Ɛ</w:t>
-      </w:r>
-    </w:p>
-    <w:p>
-      <w:pPr>
-        <w:rPr>
-          <w:lang w:val="en-US"/>
-        </w:rPr>
-      </w:pPr>
-    </w:p>
+      <w:r>
+        <w:t xml:space="preserve">      | Ɛ</w:t>
+      </w:r>
+    </w:p>
+    <w:p/>
     <w:p>
       <w:r>
         <w:t>//Produce las funci</w:t>
@@ -1861,7 +1671,13 @@
         <w:t>)</w:t>
       </w:r>
       <w:r>
-        <w:t xml:space="preserve"> Q’</w:t>
+        <w:t xml:space="preserve"> Q</w:t>
+      </w:r>
+      <w:r>
+        <w:t>’’</w:t>
+      </w:r>
+      <w:r>
+        <w:t>’</w:t>
       </w:r>
     </w:p>
     <w:p>
@@ -2004,7 +1820,27 @@
           <w:szCs w:val="21"/>
           <w:shd w:val="clear" w:color="auto" w:fill="FFFFFF"/>
         </w:rPr>
-        <w:t xml:space="preserve">Q’ </w:t>
+        <w:t>Q</w:t>
+      </w:r>
+      <w:r>
+        <w:rPr>
+          <w:rFonts w:ascii="Arial" w:hAnsi="Arial" w:cs="Arial"/>
+          <w:color w:val="202122"/>
+          <w:sz w:val="21"/>
+          <w:szCs w:val="21"/>
+          <w:shd w:val="clear" w:color="auto" w:fill="FFFFFF"/>
+        </w:rPr>
+        <w:t>’’</w:t>
+      </w:r>
+      <w:r>
+        <w:rPr>
+          <w:rFonts w:ascii="Arial" w:hAnsi="Arial" w:cs="Arial"/>
+          <w:color w:val="202122"/>
+          <w:sz w:val="21"/>
+          <w:szCs w:val="21"/>
+          <w:shd w:val="clear" w:color="auto" w:fill="FFFFFF"/>
+        </w:rPr>
+        <w:t xml:space="preserve">’ </w:t>
       </w:r>
       <w:r>
         <w:rPr>
@@ -2078,6 +1914,37 @@
           <w:shd w:val="clear" w:color="auto" w:fill="FFFFFF"/>
         </w:rPr>
       </w:pPr>
+      <w:r>
+        <w:rPr>
+          <w:rFonts w:ascii="Arial" w:hAnsi="Arial" w:cs="Arial"/>
+          <w:color w:val="202122"/>
+          <w:sz w:val="21"/>
+          <w:szCs w:val="21"/>
+          <w:shd w:val="clear" w:color="auto" w:fill="FFFFFF"/>
+        </w:rPr>
+        <w:t xml:space="preserve">       | </w:t>
+      </w:r>
+      <w:r>
+        <w:rPr>
+          <w:rFonts w:ascii="Arial" w:hAnsi="Arial" w:cs="Arial"/>
+          <w:color w:val="202122"/>
+          <w:sz w:val="21"/>
+          <w:szCs w:val="21"/>
+          <w:shd w:val="clear" w:color="auto" w:fill="FFFFFF"/>
+        </w:rPr>
+        <w:t>Ɛ</w:t>
+      </w:r>
+    </w:p>
+    <w:p>
+      <w:pPr>
+        <w:rPr>
+          <w:rFonts w:ascii="Arial" w:hAnsi="Arial" w:cs="Arial"/>
+          <w:color w:val="202122"/>
+          <w:sz w:val="21"/>
+          <w:szCs w:val="21"/>
+          <w:shd w:val="clear" w:color="auto" w:fill="FFFFFF"/>
+        </w:rPr>
+      </w:pPr>
     </w:p>
     <w:p>
       <w:r>
@@ -2093,6 +1960,7 @@
         <w:t xml:space="preserve"> {L}</w:t>
       </w:r>
     </w:p>
+    <w:p/>
     <w:p>
       <w:r>
         <w:t xml:space="preserve">S’’ </w:t>

</xml_diff>